<commit_message>
manuscript edits + related reruns
</commit_message>
<xml_diff>
--- a/supp_v7.docx
+++ b/supp_v7.docx
@@ -348,13 +348,10 @@
         <w:t xml:space="preserve">‘</w:t>
       </w:r>
       <w:r>
-        <w:t xml:space="preserve">hydraulically wide</w:t>
+        <w:t xml:space="preserve">hydraulically wide.</w:t>
       </w:r>
       <w:r>
         <w:t xml:space="preserve">’</w:t>
-      </w:r>
-      <w:r>
-        <w:t xml:space="preserve">.</w:t>
       </w:r>
     </w:p>
     <w:p>
@@ -371,13 +368,16 @@
         <w:t xml:space="preserve">‘</w:t>
       </w:r>
       <w:r>
-        <w:t xml:space="preserve">poor</w:t>
+        <w:t xml:space="preserve">poor,</w:t>
       </w:r>
       <w:r>
         <w:t xml:space="preserve">’</w:t>
       </w:r>
       <w:r>
-        <w:t xml:space="preserve">, measurements with impossible values, or measurements of 0. While this would indicate a dry channel, our hydraulic geometry model necessitates within-bank flow. Likewise, because hydraulic geometry only applies to within-bank flows and not flood events, we remove all overbank flows. This was done by first filtering for sites with at least 20 measurements (to build robust estimates of bankfull hydraulics) and then calculating bankfull width and depth as the width or depth with a return period of two years. While the only true way to calculate bankfull hydraulics is manually in the field, this is obviously impractical here. A two year return period is a standard approximation for determining out-of-bank flow in single-channel meandering rivers and was the method used by</w:t>
+        <w:t xml:space="preserve"> </w:t>
+      </w:r>
+      <w:r>
+        <w:t xml:space="preserve">measurements with impossible values, or measurements of 0. While this would indicate a dry channel, our hydraulic geometry model necessitates within-bank flow. Likewise, because hydraulic geometry only applies to within-bank flows and not flood events, we remove all overbank flows. This was done by first filtering for sites with at least 20 measurements (to build robust estimates of bankfull hydraulics) and then calculating bankfull width and depth as the width or depth with a return period of two years. While the only true way to calculate bankfull hydraulics is manually in the field, this is obviously impractical here. A two year return period is a standard approximation for determining out-of-bank flow in single-channel meandering rivers and was the method used by</w:t>
       </w:r>
       <w:r>
         <w:t xml:space="preserve"> </w:t>
@@ -4559,7 +4559,7 @@
       <w:r>
         <w:drawing>
           <wp:inline>
-            <wp:extent cx="5943600" cy="2377440"/>
+            <wp:extent cx="3810000" cy="2540000"/>
             <wp:effectExtent b="0" l="0" r="0" t="0"/>
             <wp:docPr descr="Figure S1 Timeseries of the biweekly CO2 data from Beaulieu et al. (2012). Sampling took place 2008-2009 in the Ohio River (upstream of Cincinnati, Ohio, United States). Each point here was joined to the 11-day SWOT observations used in this study (section 2.4)." title="" id="1" name="Picture"/>
             <a:graphic>
@@ -4580,7 +4580,7 @@
                   <pic:spPr bwMode="auto">
                     <a:xfrm>
                       <a:off x="0" y="0"/>
-                      <a:ext cx="5943600" cy="2377440"/>
+                      <a:ext cx="3810000" cy="2540000"/>
                     </a:xfrm>
                     <a:prstGeom prst="rect">
                       <a:avLst/>
@@ -4781,7 +4781,7 @@
                 <w:bCs/>
                 <w:b/>
               </w:rPr>
-              <w:t xml:space="preserve">Number of measurements</w:t>
+              <w:t xml:space="preserve">Additional studies</w:t>
             </w:r>
           </w:p>
         </w:tc>
@@ -4816,7 +4816,11 @@
           <w:p>
             <w:pPr>
               <w:pStyle w:val="Compact"/>
+              <w:jc w:val="left"/>
             </w:pPr>
+            <w:r>
+              <w:t xml:space="preserve">NA</w:t>
+            </w:r>
           </w:p>
         </w:tc>
       </w:tr>
@@ -4850,7 +4854,11 @@
           <w:p>
             <w:pPr>
               <w:pStyle w:val="Compact"/>
+              <w:jc w:val="left"/>
             </w:pPr>
+            <w:r>
+              <w:t xml:space="preserve">NA</w:t>
+            </w:r>
           </w:p>
         </w:tc>
       </w:tr>
@@ -4884,7 +4892,11 @@
           <w:p>
             <w:pPr>
               <w:pStyle w:val="Compact"/>
+              <w:jc w:val="left"/>
             </w:pPr>
+            <w:r>
+              <w:t xml:space="preserve">NA</w:t>
+            </w:r>
           </w:p>
         </w:tc>
       </w:tr>
@@ -4918,7 +4930,11 @@
           <w:p>
             <w:pPr>
               <w:pStyle w:val="Compact"/>
+              <w:jc w:val="left"/>
             </w:pPr>
+            <w:r>
+              <w:t xml:space="preserve">NA</w:t>
+            </w:r>
           </w:p>
         </w:tc>
       </w:tr>
@@ -4952,7 +4968,56 @@
           <w:p>
             <w:pPr>
               <w:pStyle w:val="Compact"/>
+              <w:jc w:val="left"/>
             </w:pPr>
+            <w:r>
+              <w:t xml:space="preserve">Melching &amp; Flores (1999)</w:t>
+            </w:r>
+            <w:r>
+              <w:t xml:space="preserve">;</w:t>
+            </w:r>
+            <w:r>
+              <w:t xml:space="preserve"> </w:t>
+            </w:r>
+            <w:r>
+              <w:t xml:space="preserve">Bott, Montgomery, et al. (2006)</w:t>
+            </w:r>
+            <w:r>
+              <w:t xml:space="preserve">;</w:t>
+            </w:r>
+            <w:r>
+              <w:t xml:space="preserve"> </w:t>
+            </w:r>
+            <w:r>
+              <w:t xml:space="preserve">Bott, Newbold, et al. (2006)</w:t>
+            </w:r>
+            <w:r>
+              <w:t xml:space="preserve">;</w:t>
+            </w:r>
+            <w:r>
+              <w:t xml:space="preserve"> </w:t>
+            </w:r>
+            <w:r>
+              <w:t xml:space="preserve">Mulholland et al. (2001)</w:t>
+            </w:r>
+            <w:r>
+              <w:t xml:space="preserve">;</w:t>
+            </w:r>
+            <w:r>
+              <w:t xml:space="preserve"> </w:t>
+            </w:r>
+            <w:r>
+              <w:t xml:space="preserve">Bernot et al. (2010)</w:t>
+            </w:r>
+            <w:r>
+              <w:t xml:space="preserve">;</w:t>
+            </w:r>
+            <w:r>
+              <w:t xml:space="preserve"> </w:t>
+            </w:r>
+            <w:r>
+              <w:t xml:space="preserve">Tsivoglou &amp; Wallace (1972)</w:t>
+            </w:r>
           </w:p>
         </w:tc>
       </w:tr>
@@ -4986,7 +5051,11 @@
           <w:p>
             <w:pPr>
               <w:pStyle w:val="Compact"/>
+              <w:jc w:val="left"/>
             </w:pPr>
+            <w:r>
+              <w:t xml:space="preserve">NA</w:t>
+            </w:r>
           </w:p>
         </w:tc>
       </w:tr>
@@ -5020,7 +5089,11 @@
           <w:p>
             <w:pPr>
               <w:pStyle w:val="Compact"/>
+              <w:jc w:val="left"/>
             </w:pPr>
+            <w:r>
+              <w:t xml:space="preserve">NA</w:t>
+            </w:r>
           </w:p>
         </w:tc>
       </w:tr>
@@ -6939,7 +7012,7 @@
       </w:tr>
     </w:tbl>
     <w:bookmarkEnd w:id="31"/>
-    <w:bookmarkStart w:id="60" w:name="references"/>
+    <w:bookmarkStart w:id="71" w:name="references"/>
     <w:p>
       <w:pPr>
         <w:pStyle w:val="Heading2"/>
@@ -6948,7 +7021,7 @@
         <w:t xml:space="preserve">References</w:t>
       </w:r>
     </w:p>
-    <w:bookmarkStart w:id="59" w:name="refs"/>
+    <w:bookmarkStart w:id="70" w:name="refs"/>
     <w:bookmarkStart w:id="33" w:name="ref-beaulieuControlsGasTransfer2012"/>
     <w:p>
       <w:pPr>
@@ -6996,7 +7069,244 @@
       </w:hyperlink>
     </w:p>
     <w:bookmarkEnd w:id="33"/>
-    <w:bookmarkStart w:id="35" w:name="X1a76598ca511f3330c42372d0336b7d2eb8a399"/>
+    <w:bookmarkStart w:id="35" w:name="Xf11a3fb693d1ae5f94e27f6115cb261ea2cab42"/>
+    <w:p>
+      <w:pPr>
+        <w:pStyle w:val="Bibliography"/>
+      </w:pPr>
+      <w:r>
+        <w:t xml:space="preserve">Bernot, M. J., Sobota, D. J., Hall Jr, R. O., Mulholland, P. J., Dodds, W. K., Webster, J. R., et al. (2010). Inter-regional comparison of land-use effects on stream metabolism.</w:t>
+      </w:r>
+      <w:r>
+        <w:t xml:space="preserve"> </w:t>
+      </w:r>
+      <w:r>
+        <w:rPr>
+          <w:iCs/>
+          <w:i/>
+        </w:rPr>
+        <w:t xml:space="preserve">Freshwater Biology</w:t>
+      </w:r>
+      <w:r>
+        <w:t xml:space="preserve">,</w:t>
+      </w:r>
+      <w:r>
+        <w:t xml:space="preserve"> </w:t>
+      </w:r>
+      <w:r>
+        <w:rPr>
+          <w:iCs/>
+          <w:i/>
+        </w:rPr>
+        <w:t xml:space="preserve">55</w:t>
+      </w:r>
+      <w:r>
+        <w:t xml:space="preserve">(9), 1874–1890.</w:t>
+      </w:r>
+      <w:r>
+        <w:t xml:space="preserve"> </w:t>
+      </w:r>
+      <w:hyperlink r:id="rId34">
+        <w:r>
+          <w:rPr>
+            <w:rStyle w:val="Hyperlink"/>
+          </w:rPr>
+          <w:t xml:space="preserve">https://doi.org/10.1111/j.1365-2427.2010.02422.x</w:t>
+        </w:r>
+      </w:hyperlink>
+    </w:p>
+    <w:bookmarkEnd w:id="35"/>
+    <w:bookmarkStart w:id="37" w:name="ref-bottEcosystemMetabolismStreams2006"/>
+    <w:p>
+      <w:pPr>
+        <w:pStyle w:val="Bibliography"/>
+      </w:pPr>
+      <w:r>
+        <w:t xml:space="preserve">Bott, T. L., Montgomery, D. S., Newbold, J. D., Arscott, D. B., Dow, C. L., Aufdenkampe, A. K., et al. (2006). Ecosystem metabolism in streams of the</w:t>
+      </w:r>
+      <w:r>
+        <w:t xml:space="preserve"> </w:t>
+      </w:r>
+      <w:r>
+        <w:t xml:space="preserve">Catskill Mountains</w:t>
+      </w:r>
+      <w:r>
+        <w:t xml:space="preserve"> </w:t>
+      </w:r>
+      <w:r>
+        <w:t xml:space="preserve">(</w:t>
+      </w:r>
+      <w:r>
+        <w:t xml:space="preserve">Delaware</w:t>
+      </w:r>
+      <w:r>
+        <w:t xml:space="preserve"> </w:t>
+      </w:r>
+      <w:r>
+        <w:t xml:space="preserve">and</w:t>
+      </w:r>
+      <w:r>
+        <w:t xml:space="preserve"> </w:t>
+      </w:r>
+      <w:r>
+        <w:t xml:space="preserve">Hudson River</w:t>
+      </w:r>
+      <w:r>
+        <w:t xml:space="preserve"> </w:t>
+      </w:r>
+      <w:r>
+        <w:t xml:space="preserve">watersheds) and</w:t>
+      </w:r>
+      <w:r>
+        <w:t xml:space="preserve"> </w:t>
+      </w:r>
+      <w:r>
+        <w:t xml:space="preserve">Lower Hudson Valley</w:t>
+      </w:r>
+      <w:r>
+        <w:t xml:space="preserve">.</w:t>
+      </w:r>
+      <w:r>
+        <w:t xml:space="preserve"> </w:t>
+      </w:r>
+      <w:r>
+        <w:rPr>
+          <w:iCs/>
+          <w:i/>
+        </w:rPr>
+        <w:t xml:space="preserve">Journal of the North American Benthological Society</w:t>
+      </w:r>
+      <w:r>
+        <w:t xml:space="preserve">,</w:t>
+      </w:r>
+      <w:r>
+        <w:t xml:space="preserve"> </w:t>
+      </w:r>
+      <w:r>
+        <w:rPr>
+          <w:iCs/>
+          <w:i/>
+        </w:rPr>
+        <w:t xml:space="preserve">25</w:t>
+      </w:r>
+      <w:r>
+        <w:t xml:space="preserve">(4), 1018–1044.</w:t>
+      </w:r>
+      <w:r>
+        <w:t xml:space="preserve"> </w:t>
+      </w:r>
+      <w:hyperlink r:id="rId36">
+        <w:r>
+          <w:rPr>
+            <w:rStyle w:val="Hyperlink"/>
+          </w:rPr>
+          <w:t xml:space="preserve">https://doi.org/10.1899/0887-3593(2006)025[1018:EMISOT]2.0.CO;2</w:t>
+        </w:r>
+      </w:hyperlink>
+    </w:p>
+    <w:bookmarkEnd w:id="37"/>
+    <w:bookmarkStart w:id="39" w:name="ref-bottEcosystemMetabolismPiedmont2006"/>
+    <w:p>
+      <w:pPr>
+        <w:pStyle w:val="Bibliography"/>
+      </w:pPr>
+      <w:r>
+        <w:t xml:space="preserve">Bott, T. L., Newbold, J. D., &amp; Arscott, D. B. (2006). Ecosystem</w:t>
+      </w:r>
+      <w:r>
+        <w:t xml:space="preserve"> </w:t>
+      </w:r>
+      <w:r>
+        <w:t xml:space="preserve">Metabolism</w:t>
+      </w:r>
+      <w:r>
+        <w:t xml:space="preserve"> </w:t>
+      </w:r>
+      <w:r>
+        <w:t xml:space="preserve">in</w:t>
+      </w:r>
+      <w:r>
+        <w:t xml:space="preserve"> </w:t>
+      </w:r>
+      <w:r>
+        <w:t xml:space="preserve">Piedmont Streams</w:t>
+      </w:r>
+      <w:r>
+        <w:t xml:space="preserve">:</w:t>
+      </w:r>
+      <w:r>
+        <w:t xml:space="preserve"> </w:t>
+      </w:r>
+      <w:r>
+        <w:t xml:space="preserve">Reach Geomorphology Modulates</w:t>
+      </w:r>
+      <w:r>
+        <w:t xml:space="preserve"> </w:t>
+      </w:r>
+      <w:r>
+        <w:t xml:space="preserve">the</w:t>
+      </w:r>
+      <w:r>
+        <w:t xml:space="preserve"> </w:t>
+      </w:r>
+      <w:r>
+        <w:t xml:space="preserve">Influence</w:t>
+      </w:r>
+      <w:r>
+        <w:t xml:space="preserve"> </w:t>
+      </w:r>
+      <w:r>
+        <w:t xml:space="preserve">of</w:t>
+      </w:r>
+      <w:r>
+        <w:t xml:space="preserve"> </w:t>
+      </w:r>
+      <w:r>
+        <w:t xml:space="preserve">Riparian Vegetation</w:t>
+      </w:r>
+      <w:r>
+        <w:t xml:space="preserve">.</w:t>
+      </w:r>
+      <w:r>
+        <w:t xml:space="preserve"> </w:t>
+      </w:r>
+      <w:r>
+        <w:rPr>
+          <w:iCs/>
+          <w:i/>
+        </w:rPr>
+        <w:t xml:space="preserve">Ecosystems</w:t>
+      </w:r>
+      <w:r>
+        <w:t xml:space="preserve">,</w:t>
+      </w:r>
+      <w:r>
+        <w:t xml:space="preserve"> </w:t>
+      </w:r>
+      <w:r>
+        <w:rPr>
+          <w:iCs/>
+          <w:i/>
+        </w:rPr>
+        <w:t xml:space="preserve">9</w:t>
+      </w:r>
+      <w:r>
+        <w:t xml:space="preserve">(3), 398–421.</w:t>
+      </w:r>
+      <w:r>
+        <w:t xml:space="preserve"> </w:t>
+      </w:r>
+      <w:hyperlink r:id="rId38">
+        <w:r>
+          <w:rPr>
+            <w:rStyle w:val="Hyperlink"/>
+          </w:rPr>
+          <w:t xml:space="preserve">https://doi.org/10.1007/s10021-005-0086-6</w:t>
+        </w:r>
+      </w:hyperlink>
+    </w:p>
+    <w:bookmarkEnd w:id="39"/>
+    <w:bookmarkStart w:id="41" w:name="X1a76598ca511f3330c42372d0336b7d2eb8a399"/>
     <w:p>
       <w:pPr>
         <w:pStyle w:val="Bibliography"/>
@@ -7048,7 +7358,7 @@
       <w:r>
         <w:t xml:space="preserve"> </w:t>
       </w:r>
-      <w:hyperlink r:id="rId34">
+      <w:hyperlink r:id="rId40">
         <w:r>
           <w:rPr>
             <w:rStyle w:val="Hyperlink"/>
@@ -7057,8 +7367,8 @@
         </w:r>
       </w:hyperlink>
     </w:p>
-    <w:bookmarkEnd w:id="35"/>
-    <w:bookmarkStart w:id="37" w:name="Xdbd54ef9038a6546bc878e25d0471ceeef59cc0"/>
+    <w:bookmarkEnd w:id="41"/>
+    <w:bookmarkStart w:id="43" w:name="Xdbd54ef9038a6546bc878e25d0471ceeef59cc0"/>
     <w:p>
       <w:pPr>
         <w:pStyle w:val="Bibliography"/>
@@ -7104,7 +7414,7 @@
       <w:r>
         <w:t xml:space="preserve"> </w:t>
       </w:r>
-      <w:hyperlink r:id="rId36">
+      <w:hyperlink r:id="rId42">
         <w:r>
           <w:rPr>
             <w:rStyle w:val="Hyperlink"/>
@@ -7113,8 +7423,8 @@
         </w:r>
       </w:hyperlink>
     </w:p>
-    <w:bookmarkEnd w:id="37"/>
-    <w:bookmarkStart w:id="39" w:name="Xa3e9367adcd5dee389f99f86aad7b66314e7a15"/>
+    <w:bookmarkEnd w:id="43"/>
+    <w:bookmarkStart w:id="45" w:name="Xa3e9367adcd5dee389f99f86aad7b66314e7a15"/>
     <w:p>
       <w:pPr>
         <w:pStyle w:val="Bibliography"/>
@@ -7185,7 +7495,7 @@
       <w:r>
         <w:t xml:space="preserve"> </w:t>
       </w:r>
-      <w:hyperlink r:id="rId38">
+      <w:hyperlink r:id="rId44">
         <w:r>
           <w:rPr>
             <w:rStyle w:val="Hyperlink"/>
@@ -7194,8 +7504,8 @@
         </w:r>
       </w:hyperlink>
     </w:p>
-    <w:bookmarkEnd w:id="39"/>
-    <w:bookmarkStart w:id="41" w:name="X3ce31a8f5e08162768843120ddd33afff9a1ba0"/>
+    <w:bookmarkEnd w:id="45"/>
+    <w:bookmarkStart w:id="47" w:name="X3ce31a8f5e08162768843120ddd33afff9a1ba0"/>
     <w:p>
       <w:pPr>
         <w:pStyle w:val="Bibliography"/>
@@ -7232,7 +7542,7 @@
       <w:r>
         <w:t xml:space="preserve"> </w:t>
       </w:r>
-      <w:hyperlink r:id="rId40">
+      <w:hyperlink r:id="rId46">
         <w:r>
           <w:rPr>
             <w:rStyle w:val="Hyperlink"/>
@@ -7241,8 +7551,8 @@
         </w:r>
       </w:hyperlink>
     </w:p>
-    <w:bookmarkEnd w:id="41"/>
-    <w:bookmarkStart w:id="43" w:name="X9be29eb630d4c00a21328a957102a710eabca70"/>
+    <w:bookmarkEnd w:id="47"/>
+    <w:bookmarkStart w:id="49" w:name="X9be29eb630d4c00a21328a957102a710eabca70"/>
     <w:p>
       <w:pPr>
         <w:pStyle w:val="Bibliography"/>
@@ -7303,7 +7613,7 @@
       <w:r>
         <w:t xml:space="preserve"> </w:t>
       </w:r>
-      <w:hyperlink r:id="rId42">
+      <w:hyperlink r:id="rId48">
         <w:r>
           <w:rPr>
             <w:rStyle w:val="Hyperlink"/>
@@ -7312,8 +7622,8 @@
         </w:r>
       </w:hyperlink>
     </w:p>
-    <w:bookmarkEnd w:id="43"/>
-    <w:bookmarkStart w:id="45" w:name="ref-hagemannBAMBayesianAMHGManning2017"/>
+    <w:bookmarkEnd w:id="49"/>
+    <w:bookmarkStart w:id="51" w:name="ref-hagemannBAMBayesianAMHGManning2017"/>
     <w:p>
       <w:pPr>
         <w:pStyle w:val="Bibliography"/>
@@ -7398,7 +7708,7 @@
       <w:r>
         <w:t xml:space="preserve"> </w:t>
       </w:r>
-      <w:hyperlink r:id="rId44">
+      <w:hyperlink r:id="rId50">
         <w:r>
           <w:rPr>
             <w:rStyle w:val="Hyperlink"/>
@@ -7407,8 +7717,8 @@
         </w:r>
       </w:hyperlink>
     </w:p>
-    <w:bookmarkEnd w:id="45"/>
-    <w:bookmarkStart w:id="47" w:name="ref-hallUseArgonMeasure2018"/>
+    <w:bookmarkEnd w:id="51"/>
+    <w:bookmarkStart w:id="53" w:name="ref-hallUseArgonMeasure2018"/>
     <w:p>
       <w:pPr>
         <w:pStyle w:val="Bibliography"/>
@@ -7445,7 +7755,7 @@
       <w:r>
         <w:t xml:space="preserve"> </w:t>
       </w:r>
-      <w:hyperlink r:id="rId46">
+      <w:hyperlink r:id="rId52">
         <w:r>
           <w:rPr>
             <w:rStyle w:val="Hyperlink"/>
@@ -7454,8 +7764,8 @@
         </w:r>
       </w:hyperlink>
     </w:p>
-    <w:bookmarkEnd w:id="47"/>
-    <w:bookmarkStart w:id="49" w:name="ref-mauriceInfluenceFlowBed2017"/>
+    <w:bookmarkEnd w:id="53"/>
+    <w:bookmarkStart w:id="55" w:name="ref-mauriceInfluenceFlowBed2017"/>
     <w:p>
       <w:pPr>
         <w:pStyle w:val="Bibliography"/>
@@ -7501,7 +7811,7 @@
       <w:r>
         <w:t xml:space="preserve"> </w:t>
       </w:r>
-      <w:hyperlink r:id="rId48">
+      <w:hyperlink r:id="rId54">
         <w:r>
           <w:rPr>
             <w:rStyle w:val="Hyperlink"/>
@@ -7510,8 +7820,138 @@
         </w:r>
       </w:hyperlink>
     </w:p>
-    <w:bookmarkEnd w:id="49"/>
-    <w:bookmarkStart w:id="50" w:name="ref-owensReaerationStudiesStreams1964"/>
+    <w:bookmarkEnd w:id="55"/>
+    <w:bookmarkStart w:id="57" w:name="Xbd965ffa066c0a000f9e9701eda052d7099b98f"/>
+    <w:p>
+      <w:pPr>
+        <w:pStyle w:val="Bibliography"/>
+      </w:pPr>
+      <w:r>
+        <w:t xml:space="preserve">Melching, C. S., &amp; Flores, H. E. (1999). Reaeration</w:t>
+      </w:r>
+      <w:r>
+        <w:t xml:space="preserve"> </w:t>
+      </w:r>
+      <w:r>
+        <w:t xml:space="preserve">Equations Derived</w:t>
+      </w:r>
+      <w:r>
+        <w:t xml:space="preserve"> </w:t>
+      </w:r>
+      <w:r>
+        <w:t xml:space="preserve">from</w:t>
+      </w:r>
+      <w:r>
+        <w:t xml:space="preserve"> </w:t>
+      </w:r>
+      <w:r>
+        <w:t xml:space="preserve">U</w:t>
+      </w:r>
+      <w:r>
+        <w:t xml:space="preserve">.</w:t>
+      </w:r>
+      <w:r>
+        <w:t xml:space="preserve">S</w:t>
+      </w:r>
+      <w:r>
+        <w:t xml:space="preserve">.</w:t>
+      </w:r>
+      <w:r>
+        <w:t xml:space="preserve"> </w:t>
+      </w:r>
+      <w:r>
+        <w:t xml:space="preserve">Geological Survey Database</w:t>
+      </w:r>
+      <w:r>
+        <w:t xml:space="preserve">.</w:t>
+      </w:r>
+      <w:r>
+        <w:t xml:space="preserve"> </w:t>
+      </w:r>
+      <w:r>
+        <w:rPr>
+          <w:iCs/>
+          <w:i/>
+        </w:rPr>
+        <w:t xml:space="preserve">Journal of Environmental Engineering</w:t>
+      </w:r>
+      <w:r>
+        <w:t xml:space="preserve">,</w:t>
+      </w:r>
+      <w:r>
+        <w:t xml:space="preserve"> </w:t>
+      </w:r>
+      <w:r>
+        <w:rPr>
+          <w:iCs/>
+          <w:i/>
+        </w:rPr>
+        <w:t xml:space="preserve">125</w:t>
+      </w:r>
+      <w:r>
+        <w:t xml:space="preserve">(5), 407–414.</w:t>
+      </w:r>
+      <w:r>
+        <w:t xml:space="preserve"> </w:t>
+      </w:r>
+      <w:hyperlink r:id="rId56">
+        <w:r>
+          <w:rPr>
+            <w:rStyle w:val="Hyperlink"/>
+          </w:rPr>
+          <w:t xml:space="preserve">https://doi.org/10.1061/(ASCE)0733-9372(1999)125:5(407)</w:t>
+        </w:r>
+      </w:hyperlink>
+    </w:p>
+    <w:bookmarkEnd w:id="57"/>
+    <w:bookmarkStart w:id="59" w:name="X38342e20fef63380505514b24780e31b2a8839c"/>
+    <w:p>
+      <w:pPr>
+        <w:pStyle w:val="Bibliography"/>
+      </w:pPr>
+      <w:r>
+        <w:t xml:space="preserve">Mulholland, P. J., Fellows, C. S., Tank, J. L., Grimm, N. B., Webster, J. R., Hamilton, S. K., et al. (2001). Inter-biome comparison of factors controlling stream metabolism.</w:t>
+      </w:r>
+      <w:r>
+        <w:t xml:space="preserve"> </w:t>
+      </w:r>
+      <w:r>
+        <w:rPr>
+          <w:iCs/>
+          <w:i/>
+        </w:rPr>
+        <w:t xml:space="preserve">Freshwater Biology</w:t>
+      </w:r>
+      <w:r>
+        <w:t xml:space="preserve">,</w:t>
+      </w:r>
+      <w:r>
+        <w:t xml:space="preserve"> </w:t>
+      </w:r>
+      <w:r>
+        <w:rPr>
+          <w:iCs/>
+          <w:i/>
+        </w:rPr>
+        <w:t xml:space="preserve">46</w:t>
+      </w:r>
+      <w:r>
+        <w:t xml:space="preserve">(11), 1503–1517.</w:t>
+      </w:r>
+      <w:r>
+        <w:t xml:space="preserve"> </w:t>
+      </w:r>
+      <w:hyperlink r:id="rId58">
+        <w:r>
+          <w:rPr>
+            <w:rStyle w:val="Hyperlink"/>
+          </w:rPr>
+          <w:t xml:space="preserve">https://doi.org/10.1046/j.1365-2427.2001.00773.x</w:t>
+        </w:r>
+      </w:hyperlink>
+    </w:p>
+    <w:bookmarkEnd w:id="59"/>
+    <w:bookmarkStart w:id="60" w:name="ref-owensReaerationStudiesStreams1964"/>
     <w:p>
       <w:pPr>
         <w:pStyle w:val="Bibliography"/>
@@ -7546,8 +7986,8 @@
         <w:t xml:space="preserve">, 469–486.</w:t>
       </w:r>
     </w:p>
-    <w:bookmarkEnd w:id="50"/>
-    <w:bookmarkStart w:id="52" w:name="ref-raymondScalingGasTransfer2012"/>
+    <w:bookmarkEnd w:id="60"/>
+    <w:bookmarkStart w:id="62" w:name="ref-raymondScalingGasTransfer2012"/>
     <w:p>
       <w:pPr>
         <w:pStyle w:val="Bibliography"/>
@@ -7571,7 +8011,7 @@
       <w:r>
         <w:t xml:space="preserve"> </w:t>
       </w:r>
-      <w:hyperlink r:id="rId51">
+      <w:hyperlink r:id="rId61">
         <w:r>
           <w:rPr>
             <w:rStyle w:val="Hyperlink"/>
@@ -7580,8 +8020,8 @@
         </w:r>
       </w:hyperlink>
     </w:p>
-    <w:bookmarkEnd w:id="52"/>
-    <w:bookmarkStart w:id="54" w:name="ref-raymondGlobalCarbonDioxide2013"/>
+    <w:bookmarkEnd w:id="62"/>
+    <w:bookmarkStart w:id="64" w:name="ref-raymondGlobalCarbonDioxide2013"/>
     <w:p>
       <w:pPr>
         <w:pStyle w:val="Bibliography"/>
@@ -7618,7 +8058,7 @@
       <w:r>
         <w:t xml:space="preserve"> </w:t>
       </w:r>
-      <w:hyperlink r:id="rId53">
+      <w:hyperlink r:id="rId63">
         <w:r>
           <w:rPr>
             <w:rStyle w:val="Hyperlink"/>
@@ -7627,8 +8067,8 @@
         </w:r>
       </w:hyperlink>
     </w:p>
-    <w:bookmarkEnd w:id="54"/>
-    <w:bookmarkStart w:id="56" w:name="ref-schelkerCO2EvasionSteep2016"/>
+    <w:bookmarkEnd w:id="64"/>
+    <w:bookmarkStart w:id="66" w:name="ref-schelkerCO2EvasionSteep2016"/>
     <w:p>
       <w:pPr>
         <w:pStyle w:val="Bibliography"/>
@@ -7689,7 +8129,7 @@
       <w:r>
         <w:t xml:space="preserve"> </w:t>
       </w:r>
-      <w:hyperlink r:id="rId55">
+      <w:hyperlink r:id="rId65">
         <w:r>
           <w:rPr>
             <w:rStyle w:val="Hyperlink"/>
@@ -7698,8 +8138,54 @@
         </w:r>
       </w:hyperlink>
     </w:p>
-    <w:bookmarkEnd w:id="56"/>
-    <w:bookmarkStart w:id="58" w:name="ref-ulsethDistinctAirWater2019"/>
+    <w:bookmarkEnd w:id="66"/>
+    <w:bookmarkStart w:id="67" w:name="X90b6cac308b0deb393ed6199be47ff2aa4117ea"/>
+    <w:p>
+      <w:pPr>
+        <w:pStyle w:val="Bibliography"/>
+      </w:pPr>
+      <w:r>
+        <w:t xml:space="preserve">Tsivoglou, E. C., &amp; Wallace, J. R. (1972).</w:t>
+      </w:r>
+      <w:r>
+        <w:t xml:space="preserve"> </w:t>
+      </w:r>
+      <w:r>
+        <w:rPr>
+          <w:iCs/>
+          <w:i/>
+        </w:rPr>
+        <w:t xml:space="preserve">Characterization of</w:t>
+      </w:r>
+      <w:r>
+        <w:rPr>
+          <w:iCs/>
+          <w:i/>
+        </w:rPr>
+        <w:t xml:space="preserve"> </w:t>
+      </w:r>
+      <w:r>
+        <w:rPr>
+          <w:iCs/>
+          <w:i/>
+        </w:rPr>
+        <w:t xml:space="preserve">Stream Reaeration Capacity</w:t>
+      </w:r>
+      <w:r>
+        <w:t xml:space="preserve">.</w:t>
+      </w:r>
+      <w:r>
+        <w:t xml:space="preserve"> </w:t>
+      </w:r>
+      <w:r>
+        <w:t xml:space="preserve">U.S. Government Printing Office</w:t>
+      </w:r>
+      <w:r>
+        <w:t xml:space="preserve">.</w:t>
+      </w:r>
+    </w:p>
+    <w:bookmarkEnd w:id="67"/>
+    <w:bookmarkStart w:id="69" w:name="ref-ulsethDistinctAirWater2019"/>
     <w:p>
       <w:pPr>
         <w:pStyle w:val="Bibliography"/>
@@ -7739,7 +8225,7 @@
       <w:r>
         <w:t xml:space="preserve"> </w:t>
       </w:r>
-      <w:hyperlink r:id="rId57">
+      <w:hyperlink r:id="rId68">
         <w:r>
           <w:rPr>
             <w:rStyle w:val="Hyperlink"/>
@@ -7748,9 +8234,9 @@
         </w:r>
       </w:hyperlink>
     </w:p>
-    <w:bookmarkEnd w:id="58"/>
-    <w:bookmarkEnd w:id="59"/>
-    <w:bookmarkEnd w:id="60"/>
+    <w:bookmarkEnd w:id="69"/>
+    <w:bookmarkEnd w:id="70"/>
+    <w:bookmarkEnd w:id="71"/>
     <w:sectPr>
       <w:footerReference r:id="rId9" w:type="default"/>
       <w:pgSz w:h="15840" w:w="12240"/>
@@ -7932,7 +8418,7 @@
   <w:abstractNum w15:restartNumberingAfterBreak="0" w:abstractNumId="1">
     <w:nsid w:val="FFFFFF7C"/>
     <w:multiLevelType w:val="singleLevel"/>
-    <w:tmpl w:val="1878283C"/>
+    <w:tmpl w:val="1A628314"/>
     <w:lvl w:ilvl="0">
       <w:start w:val="1"/>
       <w:numFmt w:val="decimal"/>
@@ -7949,7 +8435,7 @@
   <w:abstractNum w15:restartNumberingAfterBreak="0" w:abstractNumId="2">
     <w:nsid w:val="FFFFFF7D"/>
     <w:multiLevelType w:val="singleLevel"/>
-    <w:tmpl w:val="D67E36B4"/>
+    <w:tmpl w:val="1B76BD42"/>
     <w:lvl w:ilvl="0">
       <w:start w:val="1"/>
       <w:numFmt w:val="decimal"/>
@@ -7966,7 +8452,7 @@
   <w:abstractNum w15:restartNumberingAfterBreak="0" w:abstractNumId="3">
     <w:nsid w:val="FFFFFF7E"/>
     <w:multiLevelType w:val="singleLevel"/>
-    <w:tmpl w:val="D624ACC0"/>
+    <w:tmpl w:val="60E6D490"/>
     <w:lvl w:ilvl="0">
       <w:start w:val="1"/>
       <w:numFmt w:val="decimal"/>
@@ -7983,7 +8469,7 @@
   <w:abstractNum w15:restartNumberingAfterBreak="0" w:abstractNumId="4">
     <w:nsid w:val="FFFFFF7F"/>
     <w:multiLevelType w:val="singleLevel"/>
-    <w:tmpl w:val="7CC88848"/>
+    <w:tmpl w:val="A39057E4"/>
     <w:lvl w:ilvl="0">
       <w:start w:val="1"/>
       <w:numFmt w:val="decimal"/>
@@ -8000,7 +8486,7 @@
   <w:abstractNum w15:restartNumberingAfterBreak="0" w:abstractNumId="5">
     <w:nsid w:val="FFFFFF80"/>
     <w:multiLevelType w:val="singleLevel"/>
-    <w:tmpl w:val="C2A265C0"/>
+    <w:tmpl w:val="98F45088"/>
     <w:lvl w:ilvl="0">
       <w:start w:val="1"/>
       <w:numFmt w:val="bullet"/>
@@ -8020,7 +8506,7 @@
   <w:abstractNum w15:restartNumberingAfterBreak="0" w:abstractNumId="6">
     <w:nsid w:val="FFFFFF81"/>
     <w:multiLevelType w:val="singleLevel"/>
-    <w:tmpl w:val="76900922"/>
+    <w:tmpl w:val="3E2A5C90"/>
     <w:lvl w:ilvl="0">
       <w:start w:val="1"/>
       <w:numFmt w:val="bullet"/>
@@ -8040,7 +8526,7 @@
   <w:abstractNum w15:restartNumberingAfterBreak="0" w:abstractNumId="7">
     <w:nsid w:val="FFFFFF82"/>
     <w:multiLevelType w:val="singleLevel"/>
-    <w:tmpl w:val="A8900574"/>
+    <w:tmpl w:val="A93E469C"/>
     <w:lvl w:ilvl="0">
       <w:start w:val="1"/>
       <w:numFmt w:val="bullet"/>
@@ -8060,7 +8546,7 @@
   <w:abstractNum w15:restartNumberingAfterBreak="0" w:abstractNumId="8">
     <w:nsid w:val="FFFFFF83"/>
     <w:multiLevelType w:val="singleLevel"/>
-    <w:tmpl w:val="91E6D268"/>
+    <w:tmpl w:val="61C401F6"/>
     <w:lvl w:ilvl="0">
       <w:start w:val="1"/>
       <w:numFmt w:val="bullet"/>
@@ -8080,7 +8566,7 @@
   <w:abstractNum w15:restartNumberingAfterBreak="0" w:abstractNumId="9">
     <w:nsid w:val="FFFFFF88"/>
     <w:multiLevelType w:val="singleLevel"/>
-    <w:tmpl w:val="8416DBCA"/>
+    <w:tmpl w:val="0AC8D554"/>
     <w:lvl w:ilvl="0">
       <w:start w:val="1"/>
       <w:numFmt w:val="decimal"/>
@@ -8097,7 +8583,7 @@
   <w:abstractNum w15:restartNumberingAfterBreak="0" w:abstractNumId="10">
     <w:nsid w:val="FFFFFF89"/>
     <w:multiLevelType w:val="singleLevel"/>
-    <w:tmpl w:val="BEC4168E"/>
+    <w:tmpl w:val="BEE4EB32"/>
     <w:lvl w:ilvl="0">
       <w:start w:val="1"/>
       <w:numFmt w:val="bullet"/>

</xml_diff>